<commit_message>
fix style, add screenshots KiCAD
</commit_message>
<xml_diff>
--- a/docs/out/template/template.docx
+++ b/docs/out/template/template.docx
@@ -1,6 +1,6 @@
 
 <file path=word/document.xml><?xml version="1.0" encoding="utf-8"?>
-<w:document xmlns:o="urn:schemas-microsoft-com:office:office" xmlns:r="http://schemas.openxmlformats.org/officeDocument/2006/relationships" xmlns:v="urn:schemas-microsoft-com:vml" xmlns:w="http://schemas.openxmlformats.org/wordprocessingml/2006/main" xmlns:w10="urn:schemas-microsoft-com:office:word" xmlns:wp="http://schemas.openxmlformats.org/drawingml/2006/wordprocessingDrawing" xmlns:wps="http://schemas.microsoft.com/office/word/2010/wordprocessingShape" xmlns:wpg="http://schemas.microsoft.com/office/word/2010/wordprocessingGroup" xmlns:mc="http://schemas.openxmlformats.org/markup-compatibility/2006" xmlns:wp14="http://schemas.microsoft.com/office/word/2010/wordprocessingDrawing" xmlns:w14="http://schemas.microsoft.com/office/word/2010/wordml" xmlns:w15="http://schemas.microsoft.com/office/word/2012/wordml" mc:Ignorable="w14 wp14 w15">
+<w:document xmlns:o="urn:schemas-microsoft-com:office:office" xmlns:r="http://schemas.openxmlformats.org/officeDocument/2006/relationships" xmlns:v="urn:schemas-microsoft-com:vml" xmlns:w="http://schemas.openxmlformats.org/wordprocessingml/2006/main" xmlns:w10="urn:schemas-microsoft-com:office:word" xmlns:wp="http://schemas.openxmlformats.org/drawingml/2006/wordprocessingDrawing" xmlns:pic="http://schemas.openxmlformats.org/drawingml/2006/picture" xmlns:wps="http://schemas.microsoft.com/office/word/2010/wordprocessingShape" xmlns:wpg="http://schemas.microsoft.com/office/word/2010/wordprocessingGroup" xmlns:mc="http://schemas.openxmlformats.org/markup-compatibility/2006" xmlns:wp14="http://schemas.microsoft.com/office/word/2010/wordprocessingDrawing" xmlns:w14="http://schemas.microsoft.com/office/word/2010/wordml" xmlns:w15="http://schemas.microsoft.com/office/word/2012/wordml" mc:Ignorable="w14 wp14 w15">
   <w:body>
     <w:p>
       <w:pPr>
@@ -26,10 +26,7 @@
     <w:p>
       <w:pPr>
         <w:pStyle w:val="Heading3"/>
-        <w:rPr>
-          <w:sz w:val="28"/>
-          <w:szCs w:val="28"/>
-        </w:rPr>
+        <w:rPr/>
       </w:pPr>
       <w:r>
         <w:rPr/>
@@ -39,16 +36,20 @@
     <w:p>
       <w:pPr>
         <w:pStyle w:val="Heading4"/>
+        <w:jc w:val="left"/>
         <w:rPr>
           <w:rFonts w:ascii="Times New Roman" w:hAnsi="Times New Roman"/>
+          <w:i w:val="false"/>
+          <w:i w:val="false"/>
+          <w:iCs w:val="false"/>
           <w:color w:val="000000"/>
-          <w:sz w:val="28"/>
-          <w:szCs w:val="28"/>
         </w:rPr>
       </w:pPr>
       <w:r>
         <w:rPr>
           <w:rFonts w:ascii="Times New Roman" w:hAnsi="Times New Roman"/>
+          <w:i w:val="false"/>
+          <w:iCs w:val="false"/>
           <w:color w:val="000000"/>
           <w:sz w:val="28"/>
           <w:szCs w:val="28"/>
@@ -60,6 +61,12 @@
     <w:p>
       <w:pPr>
         <w:pStyle w:val="Heading5"/>
+        <w:numPr>
+          <w:ilvl w:val="0"/>
+          <w:numId w:val="0"/>
+        </w:numPr>
+        <w:ind w:hanging="0" w:left="1008"/>
+        <w:jc w:val="left"/>
         <w:rPr>
           <w:rFonts w:ascii="Times New Roman" w:hAnsi="Times New Roman"/>
           <w:color w:val="000000"/>
@@ -72,12 +79,18 @@
       <w:r>
         <w:rPr>
           <w:rFonts w:ascii="Times New Roman" w:hAnsi="Times New Roman"/>
+          <w:i w:val="false"/>
+          <w:iCs w:val="false"/>
           <w:color w:val="000000"/>
           <w:sz w:val="28"/>
           <w:szCs w:val="28"/>
           <w:lang w:val="en-US"/>
         </w:rPr>
-        <w:t xml:space="preserve">Not a subsubsubsubsection but a subparagraph. </w:t>
+        <w:t>Not a subsubsubsubsection but a subparagraph.</w:t>
+      </w:r>
+      <w:r>
+        <w:rPr/>
+        <w:t xml:space="preserve"> </w:t>
       </w:r>
       <w:bookmarkEnd w:id="0"/>
       <w:bookmarkEnd w:id="1"/>
@@ -108,63 +121,6 @@
       <w:r>
         <w:rPr/>
         <w:t>Body Text</w:t>
-      </w:r>
-    </w:p>
-    <w:p>
-      <w:pPr>
-        <w:pStyle w:val="BodyText"/>
-        <w:rPr>
-          <w:rFonts w:ascii="Times New Roman" w:hAnsi="Times New Roman"/>
-          <w:color w:val="000000"/>
-          <w:sz w:val="28"/>
-          <w:szCs w:val="28"/>
-        </w:rPr>
-      </w:pPr>
-      <w:r>
-        <w:rPr>
-          <w:color w:val="000000"/>
-          <w:sz w:val="28"/>
-          <w:szCs w:val="28"/>
-        </w:rPr>
-      </w:r>
-    </w:p>
-    <w:p>
-      <w:pPr>
-        <w:pStyle w:val="BodyText"/>
-        <w:spacing w:before="180" w:after="180"/>
-        <w:rPr>
-          <w:rFonts w:ascii="Times New Roman" w:hAnsi="Times New Roman"/>
-          <w:color w:val="000000"/>
-          <w:sz w:val="28"/>
-          <w:szCs w:val="28"/>
-        </w:rPr>
-      </w:pPr>
-      <w:r>
-        <w:rPr>
-          <w:color w:val="000000"/>
-          <w:sz w:val="28"/>
-          <w:szCs w:val="28"/>
-        </w:rPr>
-        <w:t xml:space="preserve">Compact </w:t>
-      </w:r>
-    </w:p>
-    <w:p>
-      <w:pPr>
-        <w:pStyle w:val="BodyText"/>
-        <w:spacing w:before="180" w:after="180"/>
-        <w:rPr>
-          <w:rFonts w:ascii="Times New Roman" w:hAnsi="Times New Roman"/>
-          <w:color w:val="000000"/>
-          <w:sz w:val="28"/>
-          <w:szCs w:val="28"/>
-        </w:rPr>
-      </w:pPr>
-      <w:r>
-        <w:rPr>
-          <w:color w:val="000000"/>
-          <w:sz w:val="28"/>
-          <w:szCs w:val="28"/>
-        </w:rPr>
       </w:r>
     </w:p>
     <w:p>
@@ -224,6 +180,7 @@
                     <a:prstGeom prst="rect">
                       <a:avLst/>
                     </a:prstGeom>
+                    <a:noFill/>
                   </pic:spPr>
                 </pic:pic>
               </a:graphicData>
@@ -235,12 +192,31 @@
     <w:p>
       <w:pPr>
         <w:pStyle w:val="ImageCaption"/>
+        <w:rPr/>
+      </w:pPr>
+      <w:r>
+        <w:rPr/>
+        <w:t>Image Caption</w:t>
+      </w:r>
+    </w:p>
+    <w:p>
+      <w:pPr>
+        <w:pStyle w:val="ImageCaption"/>
+        <w:rPr/>
+      </w:pPr>
+      <w:r>
+        <w:rPr/>
+      </w:r>
+    </w:p>
+    <w:p>
+      <w:pPr>
+        <w:pStyle w:val="TableCaption"/>
         <w:spacing w:before="0" w:after="120"/>
         <w:rPr/>
       </w:pPr>
       <w:r>
         <w:rPr/>
-        <w:t>Image Caption</w:t>
+        <w:t>Table Caption</w:t>
       </w:r>
     </w:p>
     <w:sectPr>
@@ -329,7 +305,9 @@
         </w:tabs>
         <w:ind w:left="1008" w:hanging="1008"/>
       </w:pPr>
-      <w:rPr/>
+      <w:rPr>
+        <w:color w:val="000000"/>
+      </w:rPr>
     </w:lvl>
     <w:lvl w:ilvl="5">
       <w:start w:val="1"/>
@@ -750,9 +728,9 @@
       <w:widowControl/>
       <w:suppressAutoHyphens w:val="true"/>
       <w:bidi w:val="0"/>
-      <w:spacing w:before="0" w:after="200"/>
+      <w:spacing w:lineRule="auto" w:line="360" w:before="0" w:after="200"/>
       <w:ind w:firstLine="624" w:left="0" w:right="0"/>
-      <w:jc w:val="left"/>
+      <w:jc w:val="both"/>
     </w:pPr>
     <w:rPr>
       <w:rFonts w:ascii="Times New Roman" w:hAnsi="Times New Roman" w:eastAsia="Cambria" w:cs="" w:cstheme="minorBidi" w:eastAsiaTheme="minorHAnsi"/>
@@ -764,7 +742,7 @@
     </w:rPr>
   </w:style>
   <w:style w:type="paragraph" w:styleId="Heading1">
-    <w:name w:val="Heading 1"/>
+    <w:name w:val="heading 1"/>
     <w:basedOn w:val="Normal"/>
     <w:next w:val="BodyText"/>
     <w:uiPriority w:val="9"/>
@@ -792,7 +770,7 @@
     </w:rPr>
   </w:style>
   <w:style w:type="paragraph" w:styleId="Heading2">
-    <w:name w:val="Heading 2"/>
+    <w:name w:val="heading 2"/>
     <w:basedOn w:val="Normal"/>
     <w:next w:val="BodyText"/>
     <w:uiPriority w:val="9"/>
@@ -807,13 +785,15 @@
         <w:numId w:val="1"/>
       </w:numPr>
       <w:spacing w:before="200" w:after="0"/>
-      <w:jc w:val="center"/>
+      <w:jc w:val="left"/>
       <w:outlineLvl w:val="1"/>
     </w:pPr>
     <w:rPr>
-      <w:rFonts w:ascii="Calibri" w:hAnsi="Calibri" w:eastAsia="" w:cs="" w:asciiTheme="majorHAnsi" w:cstheme="majorBidi" w:eastAsiaTheme="majorEastAsia" w:hAnsiTheme="majorHAnsi"/>
-      <w:b/>
-      <w:bCs/>
+      <w:rFonts w:ascii="Times New Roman" w:hAnsi="Times New Roman" w:eastAsia="" w:cs="" w:cstheme="majorBidi" w:eastAsiaTheme="majorEastAsia"/>
+      <w:b w:val="false"/>
+      <w:bCs w:val="false"/>
+      <w:i w:val="false"/>
+      <w:iCs w:val="false"/>
       <w:color w:val="000000"/>
       <w:sz w:val="28"/>
       <w:szCs w:val="28"/>
@@ -821,7 +801,7 @@
     </w:rPr>
   </w:style>
   <w:style w:type="paragraph" w:styleId="Heading3">
-    <w:name w:val="Heading 3"/>
+    <w:name w:val="heading 3"/>
     <w:basedOn w:val="Normal"/>
     <w:next w:val="BodyText"/>
     <w:uiPriority w:val="9"/>
@@ -836,19 +816,21 @@
         <w:numId w:val="1"/>
       </w:numPr>
       <w:spacing w:before="200" w:after="0"/>
-      <w:jc w:val="center"/>
+      <w:jc w:val="left"/>
       <w:outlineLvl w:val="2"/>
     </w:pPr>
     <w:rPr>
       <w:rFonts w:ascii="Times New Roman" w:hAnsi="Times New Roman" w:eastAsia="" w:cs="" w:cstheme="majorBidi" w:eastAsiaTheme="majorEastAsia"/>
-      <w:b/>
-      <w:bCs/>
+      <w:b w:val="false"/>
+      <w:bCs w:val="false"/>
+      <w:i w:val="false"/>
+      <w:iCs w:val="false"/>
       <w:color w:val="000000"/>
       <w:lang w:val="sv-SE"/>
     </w:rPr>
   </w:style>
   <w:style w:type="paragraph" w:styleId="Heading4">
-    <w:name w:val="Heading 4"/>
+    <w:name w:val="heading 4"/>
     <w:basedOn w:val="Normal"/>
     <w:next w:val="BodyText"/>
     <w:uiPriority w:val="9"/>
@@ -874,7 +856,7 @@
     </w:rPr>
   </w:style>
   <w:style w:type="paragraph" w:styleId="Heading5">
-    <w:name w:val="Heading 5"/>
+    <w:name w:val="heading 5"/>
     <w:basedOn w:val="Normal"/>
     <w:next w:val="BodyText"/>
     <w:uiPriority w:val="9"/>
@@ -899,7 +881,7 @@
     </w:rPr>
   </w:style>
   <w:style w:type="paragraph" w:styleId="Heading6">
-    <w:name w:val="Heading 6"/>
+    <w:name w:val="heading 6"/>
     <w:basedOn w:val="Normal"/>
     <w:next w:val="BodyText"/>
     <w:uiPriority w:val="9"/>
@@ -921,7 +903,7 @@
     </w:rPr>
   </w:style>
   <w:style w:type="paragraph" w:styleId="Heading7">
-    <w:name w:val="Heading 7"/>
+    <w:name w:val="heading 7"/>
     <w:basedOn w:val="Normal"/>
     <w:next w:val="BodyText"/>
     <w:uiPriority w:val="9"/>
@@ -943,7 +925,7 @@
     </w:rPr>
   </w:style>
   <w:style w:type="paragraph" w:styleId="Heading8">
-    <w:name w:val="Heading 8"/>
+    <w:name w:val="heading 8"/>
     <w:basedOn w:val="Normal"/>
     <w:next w:val="BodyText"/>
     <w:uiPriority w:val="9"/>
@@ -965,7 +947,7 @@
     </w:rPr>
   </w:style>
   <w:style w:type="paragraph" w:styleId="Heading9">
-    <w:name w:val="Heading 9"/>
+    <w:name w:val="heading 9"/>
     <w:basedOn w:val="Normal"/>
     <w:next w:val="BodyText"/>
     <w:uiPriority w:val="9"/>
@@ -1013,7 +995,6 @@
   </w:style>
   <w:style w:type="character" w:styleId="FootnoteCharacters">
     <w:name w:val="Footnote Characters"/>
-    <w:basedOn w:val="CaptionChar"/>
     <w:qFormat/>
     <w:rPr>
       <w:vertAlign w:val="superscript"/>
@@ -1040,8 +1021,15 @@
       <w:vertAlign w:val="superscript"/>
     </w:rPr>
   </w:style>
+  <w:style w:type="character" w:styleId="FootnoteCharactersuser">
+    <w:name w:val="Footnote Characters (user)"/>
+    <w:qFormat/>
+    <w:rPr>
+      <w:vertAlign w:val="superscript"/>
+    </w:rPr>
+  </w:style>
   <w:style w:type="character" w:styleId="FootnoteReference">
-    <w:name w:val="Footnote Reference"/>
+    <w:name w:val="footnote reference"/>
     <w:rPr>
       <w:vertAlign w:val="superscript"/>
     </w:rPr>
@@ -1422,7 +1410,7 @@
     </w:rPr>
   </w:style>
   <w:style w:type="paragraph" w:styleId="Caption">
-    <w:name w:val="Caption"/>
+    <w:name w:val="caption"/>
     <w:basedOn w:val="Normal"/>
     <w:link w:val="CaptionChar"/>
     <w:qFormat/>
@@ -1574,7 +1562,7 @@
     <w:rPr/>
   </w:style>
   <w:style w:type="paragraph" w:styleId="FootnoteText">
-    <w:name w:val="Footnote Text"/>
+    <w:name w:val="footnote text"/>
     <w:basedOn w:val="Normal"/>
     <w:uiPriority w:val="9"/>
     <w:unhideWhenUsed/>
@@ -1609,6 +1597,7 @@
     <w:qFormat/>
     <w:pPr>
       <w:keepNext w:val="true"/>
+      <w:jc w:val="right"/>
     </w:pPr>
     <w:rPr/>
   </w:style>
@@ -1617,9 +1606,12 @@
     <w:basedOn w:val="Caption"/>
     <w:qFormat/>
     <w:pPr>
+      <w:spacing w:before="0" w:after="120"/>
       <w:jc w:val="center"/>
     </w:pPr>
     <w:rPr>
+      <w:i w:val="false"/>
+      <w:iCs w:val="false"/>
       <w:color w:val="000000"/>
     </w:rPr>
   </w:style>
@@ -1642,7 +1634,7 @@
     <w:rPr/>
   </w:style>
   <w:style w:type="paragraph" w:styleId="IndexHeading">
-    <w:name w:val="Index Heading"/>
+    <w:name w:val="index heading"/>
     <w:basedOn w:val="Heading"/>
     <w:pPr/>
     <w:rPr/>
@@ -1672,6 +1664,20 @@
     <w:name w:val="Source Code"/>
     <w:basedOn w:val="Normal"/>
     <w:link w:val="VerbatimChar"/>
+    <w:qFormat/>
+    <w:pPr/>
+    <w:rPr/>
+  </w:style>
+  <w:style w:type="paragraph" w:styleId="FrameContentsuser">
+    <w:name w:val="Frame Contents (user)"/>
+    <w:basedOn w:val="Normal"/>
+    <w:qFormat/>
+    <w:pPr/>
+    <w:rPr/>
+  </w:style>
+  <w:style w:type="paragraph" w:styleId="FrameContents">
+    <w:name w:val="Frame Contents"/>
+    <w:basedOn w:val="Normal"/>
     <w:qFormat/>
     <w:pPr/>
     <w:rPr/>

</xml_diff>